<commit_message>
Bao cao tuan 3
</commit_message>
<xml_diff>
--- a/BaoCaoTuan1.docx
+++ b/BaoCaoTuan1.docx
@@ -12,6 +12,15 @@
         <w:t>Báo cáo tuần 2: thành công</w:t>
       </w:r>
     </w:p>
+    <w:p>
+      <w:r>
+        <w:t>Báo cáo tuần 3: x</w:t>
+      </w:r>
+      <w:r>
+        <w:t>ây dựng cơ sở dữ liệu – cây avl</w:t>
+      </w:r>
+    </w:p>
+    <w:p/>
     <w:p/>
     <w:sectPr>
       <w:pgSz w:w="12240" w:h="15840"/>

</xml_diff>